<commit_message>
Site Name and Location Update
</commit_message>
<xml_diff>
--- a/Run Tips.docx
+++ b/Run Tips.docx
@@ -4,6 +4,22 @@
   <w:body>
     <w:p>
       <w:pPr>
+        <w:ind w:left="720" w:hanging="360"/>
+      </w:pPr>
+      <w:r>
+        <w:t>To Run Locally</w:t>
+      </w:r>
+    </w:p>
+    <w:p>
+      <w:pPr>
+        <w:ind w:left="720" w:hanging="360"/>
+      </w:pPr>
+      <w:r>
+        <w:t>--------------------</w:t>
+      </w:r>
+    </w:p>
+    <w:p>
+      <w:pPr>
         <w:pStyle w:val="ListParagraph"/>
         <w:numPr>
           <w:ilvl w:val="0"/>
@@ -47,15 +63,13 @@
         </w:numPr>
       </w:pPr>
       <w:r>
-        <w:t xml:space="preserve">Run “bundle exec </w:t>
+        <w:t>Run “bundle exec jekyll build” first time</w:t>
       </w:r>
-      <w:proofErr w:type="spellStart"/>
       <w:r>
-        <w:t>jekyll</w:t>
+        <w:t xml:space="preserve"> --- this creates the Gem.lock file</w:t>
       </w:r>
-      <w:proofErr w:type="spellEnd"/>
       <w:r>
-        <w:t xml:space="preserve"> build” first time</w:t>
+        <w:t>…current folder generated into./_site” ….builds website</w:t>
       </w:r>
     </w:p>
     <w:p>
@@ -67,21 +81,13 @@
         </w:numPr>
       </w:pPr>
       <w:r>
-        <w:t xml:space="preserve">Run “bundle exec </w:t>
+        <w:t>Run “bundle exec jekyll serve” to run local serve to see site in future</w:t>
       </w:r>
-      <w:proofErr w:type="spellStart"/>
       <w:r>
-        <w:t>jekyll</w:t>
-      </w:r>
-      <w:proofErr w:type="spellEnd"/>
-      <w:r>
-        <w:t xml:space="preserve"> serve” to run local serve to se</w:t>
+        <w:t xml:space="preserve"> ………….Development server run at http://localhost:4000/</w:t>
       </w:r>
       <w:bookmarkStart w:id="0" w:name="_GoBack"/>
       <w:bookmarkEnd w:id="0"/>
-      <w:r>
-        <w:t>e site in future</w:t>
-      </w:r>
     </w:p>
     <w:sectPr>
       <w:pgSz w:w="12240" w:h="15840"/>

</xml_diff>